<commit_message>
Welcome Notes PMP 6th Edition
Welcome Notes PMP 6th Edition
</commit_message>
<xml_diff>
--- a/Welcome Notes - Project Management 6th Edition.docx
+++ b/Welcome Notes - Project Management 6th Edition.docx
@@ -117,6 +117,16 @@
         </w:rPr>
         <w:t xml:space="preserve"> Edition </w:t>
       </w:r>
+    </w:p>
+    <w:p>
+      <w:pPr>
+        <w:spacing w:after="0" w:line="360" w:lineRule="auto"/>
+        <w:contextualSpacing/>
+        <w:rPr>
+          <w:sz w:val="16"/>
+          <w:szCs w:val="16"/>
+        </w:rPr>
+      </w:pPr>
     </w:p>
     <w:p>
       <w:pPr>

</xml_diff>